<commit_message>
Add new semester :)
</commit_message>
<xml_diff>
--- a/Sem_II/A/Plan_de_afacere.docx
+++ b/Sem_II/A/Plan_de_afacere.docx
@@ -595,63 +595,68 @@
         <w:t>Descrierea generală a aface</w:t>
       </w:r>
       <w:r>
-        <w:rPr/>
-        <w:t>rii</w:t>
-      </w:r>
-    </w:p>
-    <w:p>
-      <w:pPr>
-        <w:pStyle w:val="BodyText"/>
-        <w:bidi w:val="0"/>
-        <w:ind w:hanging="0" w:start="0" w:end="0"/>
-        <w:jc w:val="start"/>
-        <w:rPr/>
-      </w:pPr>
-      <w:r>
-        <w:rPr/>
-        <w:t>Acest proiect se bazează pe conceptul modern al comerțului electronic, care a devenit tot mai popular în ultimii ani datorită comodității și accesibilității pe care o oferă consumatorilor. Magazinul online de electronice își propune să răspundă nevoilor și preferințelor clienților din domeniul tehnologiei, oferindu-le o gamă variată de produse de la diverse mărci și producători renumiți din industrie.</w:t>
-      </w:r>
-    </w:p>
-    <w:p>
-      <w:pPr>
-        <w:pStyle w:val="BodyText"/>
-        <w:rPr/>
-      </w:pPr>
-      <w:r>
-        <w:rPr/>
-        <w:t>În era digitală în care trăim, oamenii caută soluții rapide și convenabile pentru achiziționarea de produse, iar magazinul online de electronice vine în întâmpinarea acestor cerințe. Prin intermediul unei platforme online, clienții pot explora diverse opțiuni, compara specificațiile și prețurile produselor și lua decizii informate în ceea ce privește achiziționarea dispozitivelor electronice de care au nevoie sau pe care le doresc.</w:t>
-      </w:r>
-    </w:p>
-    <w:p>
-      <w:pPr>
-        <w:pStyle w:val="BodyText"/>
-        <w:rPr/>
-      </w:pPr>
-      <w:r>
-        <w:rPr/>
-        <w:t>Pe lângă aspectul practic al cumpărăturilor online, magazinul se angajează să ofere și o experiență de clienții de calitate superioară. Acest lucru înseamnă că, pe lângă procesul de achiziție, clienții beneficiază și de servicii de asistență competentă și promptă, livrare rapidă și eficientă, precum și o politică flexibilă de returnare și înlocuire a produselor, în cazul în care acestea nu îndeplinesc așteptările.</w:t>
-      </w:r>
-    </w:p>
-    <w:p>
-      <w:pPr>
-        <w:pStyle w:val="Normal"/>
-        <w:bidi w:val="0"/>
-        <w:ind w:hanging="0" w:start="0" w:end="0"/>
-        <w:jc w:val="start"/>
         <w:rPr>
           <w:b/>
           <w:bCs/>
           <w:sz w:val="32"/>
           <w:szCs w:val="32"/>
         </w:rPr>
-      </w:pPr>
-      <w:r>
+        <w:t>rii</w:t>
+      </w:r>
+    </w:p>
+    <w:p>
+      <w:pPr>
+        <w:pStyle w:val="BodyText"/>
+        <w:bidi w:val="0"/>
+        <w:ind w:hanging="0" w:start="0" w:end="0"/>
+        <w:jc w:val="start"/>
+        <w:rPr/>
+      </w:pPr>
+      <w:r>
+        <w:rPr/>
+        <w:t>Acest proiect se bazează pe conceptul modern al comerțului electronic, care a devenit tot mai popular în ultimii ani datorită comodității și accesibilității pe care o oferă consumatorilor. Magazinul online de electronice își propune să răspundă nevoilor și preferințelor clienților din domeniul tehnologiei, oferindu-le o gamă variată de produse de la diverse mărci și producători renumiți din industrie.</w:t>
+      </w:r>
+    </w:p>
+    <w:p>
+      <w:pPr>
+        <w:pStyle w:val="BodyText"/>
+        <w:rPr/>
+      </w:pPr>
+      <w:r>
+        <w:rPr/>
+        <w:t>În era digitală în care trăim, oamenii caută soluții rapide și convenabile pentru achiziționarea de produse, iar magazinul online de electronice vine în întâmpinarea acestor cerințe. Prin intermediul unei platforme online, clienții pot explora diverse opțiuni, compara specificațiile și prețurile produselor și lua decizii informate în ceea ce privește achiziționarea dispozitivelor electronice de care au nevoie sau pe care le doresc.</w:t>
+      </w:r>
+    </w:p>
+    <w:p>
+      <w:pPr>
+        <w:pStyle w:val="BodyText"/>
+        <w:rPr/>
+      </w:pPr>
+      <w:r>
+        <w:rPr/>
+        <w:t>Pe lângă aspectul practic al cumpărăturilor online, magazinul se angajează să ofere și o experiență de clienții de calitate superioară. Acest lucru înseamnă că, pe lângă procesul de achiziție, clienții beneficiază și de servicii de asistență competentă și promptă, livrare rapidă și eficientă, precum și o politică flexibilă de returnare și înlocuire a produselor, în cazul în care acestea nu îndeplinesc așteptările.</w:t>
+      </w:r>
+    </w:p>
+    <w:p>
+      <w:pPr>
+        <w:pStyle w:val="Normal"/>
+        <w:bidi w:val="0"/>
+        <w:ind w:hanging="0" w:start="0" w:end="0"/>
+        <w:jc w:val="start"/>
         <w:rPr>
           <w:b/>
           <w:bCs/>
           <w:sz w:val="32"/>
           <w:szCs w:val="32"/>
         </w:rPr>
+      </w:pPr>
+      <w:r>
+        <w:rPr>
+          <w:b/>
+          <w:bCs/>
+          <w:sz w:val="32"/>
+          <w:szCs w:val="32"/>
+        </w:rPr>
         <w:t>Viziune, misiune, obiective</w:t>
       </w:r>
     </w:p>
@@ -671,11 +676,22 @@
     <w:p>
       <w:pPr>
         <w:pStyle w:val="BodyText"/>
-        <w:rPr/>
-      </w:pPr>
-      <w:r>
-        <w:rPr/>
-        <w:t>Misiunea noastră este să facilităm accesul la tehnologie de ultimă generație, oferind produse de înaltă calitate și soluții inovatoare clienților noștri. Ne angajăm să construim și să menținem relații de încredere cu clienții noștri, oferind servicii excelente și întotdeauna aspirând la excelență în tot ceea ce facem.</w:t>
+        <w:bidi w:val="0"/>
+        <w:ind w:hanging="0" w:start="0" w:end="0"/>
+        <w:jc w:val="start"/>
+        <w:rPr/>
+      </w:pPr>
+      <w:r>
+        <w:rPr/>
+        <w:t>Mi</w:t>
+      </w:r>
+      <w:r>
+        <w:rPr/>
+        <w:t>s</w:t>
+      </w:r>
+      <w:r>
+        <w:rPr/>
+        <w:t>iunea noastră este să facilităm accesul la tehnologie de ultimă generație, oferind produse de înaltă calitate și soluții inovatoare clienților noștri. Ne angajăm să construim și să menținem relații de încredere cu clienții noștri, oferind servicii excelente și întotdeauna aspirând la excelență în tot ceea ce facem.</w:t>
       </w:r>
     </w:p>
     <w:p>
@@ -694,6 +710,90 @@
         <w:bidi w:val="0"/>
         <w:ind w:hanging="0" w:start="0" w:end="0"/>
         <w:jc w:val="start"/>
+        <w:rPr>
+          <w:b/>
+          <w:bCs/>
+          <w:sz w:val="32"/>
+          <w:szCs w:val="32"/>
+        </w:rPr>
+      </w:pPr>
+      <w:r>
+        <w:rPr>
+          <w:b/>
+          <w:bCs/>
+          <w:sz w:val="32"/>
+          <w:szCs w:val="32"/>
+        </w:rPr>
+        <w:t>Caracterul inovativ al afacerii</w:t>
+      </w:r>
+    </w:p>
+    <w:p>
+      <w:pPr>
+        <w:pStyle w:val="Normal"/>
+        <w:bidi w:val="0"/>
+        <w:ind w:hanging="0" w:start="0" w:end="0"/>
+        <w:jc w:val="start"/>
+        <w:rPr>
+          <w:b w:val="false"/>
+          <w:bCs w:val="false"/>
+          <w:sz w:val="24"/>
+          <w:szCs w:val="24"/>
+        </w:rPr>
+      </w:pPr>
+      <w:r>
+        <w:rPr>
+          <w:b w:val="false"/>
+          <w:bCs w:val="false"/>
+          <w:sz w:val="24"/>
+          <w:szCs w:val="24"/>
+        </w:rPr>
+        <w:t>Un magazin online de electronice se poate diferenția prin abordarea sa inovativă în mai multe moduri. De exemplu, poate oferi servicii personalizate de recomandare a produselor, folosind algoritmi avansați de inteligență artificială pentru a sugera produse care se potrivesc preferințelor și nevoilor individuale ale clienților. De asemenea, ar putea integra tehnologii emergente, cum ar fi realitatea virtuală sau augmentată, pentru a permite clienților să experimenteze produsele într-un mod interactiv și imersiv înainte de achiziție. De asemenea, poate oferi opțiuni flexibile de plată și livrare rapidă sau chiar same-day delivery pentru a satisface cerințele clienților care doresc acces rapid la produsele lor. În plus, magazinul online ar putea investi în dezvoltarea unei comunități online active, oferind forumuri sau platforme de socializare pentru clienți unde aceștia să poată împărtăși experiențele lor cu produsele achiziționate și să primească suport și sfaturi din partea altor clienți sau experți în domeniu. Acestea sunt doar câteva exemple de modalități în care un magazin online de electronice ar putea să își demonstreze caracterul inovativ și să se diferențieze pe piață.</w:t>
+      </w:r>
+    </w:p>
+    <w:p>
+      <w:pPr>
+        <w:pStyle w:val="Normal"/>
+        <w:bidi w:val="0"/>
+        <w:ind w:hanging="0" w:start="0" w:end="0"/>
+        <w:jc w:val="start"/>
+        <w:rPr>
+          <w:b w:val="false"/>
+          <w:bCs w:val="false"/>
+          <w:sz w:val="24"/>
+          <w:szCs w:val="24"/>
+        </w:rPr>
+      </w:pPr>
+      <w:r>
+        <w:rPr>
+          <w:b w:val="false"/>
+          <w:bCs w:val="false"/>
+          <w:sz w:val="24"/>
+          <w:szCs w:val="24"/>
+        </w:rPr>
+      </w:r>
+    </w:p>
+    <w:p>
+      <w:pPr>
+        <w:pStyle w:val="Normal"/>
+        <w:rPr/>
+      </w:pPr>
+      <w:r>
+        <w:rPr/>
+        <w:t>III. PLANUL DE MARKETING ȘI VÂNZĂRI</w:t>
+      </w:r>
+    </w:p>
+    <w:p>
+      <w:pPr>
+        <w:pStyle w:val="Normal"/>
+        <w:rPr/>
+      </w:pPr>
+      <w:r>
+        <w:rPr/>
+      </w:r>
+    </w:p>
+    <w:p>
+      <w:pPr>
+        <w:pStyle w:val="Normal"/>
         <w:rPr/>
       </w:pPr>
       <w:r>
@@ -861,6 +961,7 @@
         </w:tabs>
         <w:ind w:start="1080" w:hanging="360"/>
       </w:pPr>
+      <w:rPr/>
     </w:lvl>
     <w:lvl w:ilvl="2">
       <w:start w:val="1"/>
@@ -873,6 +974,7 @@
         </w:tabs>
         <w:ind w:start="1440" w:hanging="360"/>
       </w:pPr>
+      <w:rPr/>
     </w:lvl>
     <w:lvl w:ilvl="3">
       <w:start w:val="1"/>
@@ -885,6 +987,7 @@
         </w:tabs>
         <w:ind w:start="1800" w:hanging="360"/>
       </w:pPr>
+      <w:rPr/>
     </w:lvl>
     <w:lvl w:ilvl="4">
       <w:start w:val="1"/>
@@ -897,6 +1000,7 @@
         </w:tabs>
         <w:ind w:start="2160" w:hanging="360"/>
       </w:pPr>
+      <w:rPr/>
     </w:lvl>
     <w:lvl w:ilvl="5">
       <w:start w:val="1"/>
@@ -909,6 +1013,7 @@
         </w:tabs>
         <w:ind w:start="2520" w:hanging="360"/>
       </w:pPr>
+      <w:rPr/>
     </w:lvl>
     <w:lvl w:ilvl="6">
       <w:start w:val="1"/>
@@ -921,6 +1026,7 @@
         </w:tabs>
         <w:ind w:start="2880" w:hanging="360"/>
       </w:pPr>
+      <w:rPr/>
     </w:lvl>
     <w:lvl w:ilvl="7">
       <w:start w:val="1"/>
@@ -933,6 +1039,7 @@
         </w:tabs>
         <w:ind w:start="3240" w:hanging="360"/>
       </w:pPr>
+      <w:rPr/>
     </w:lvl>
     <w:lvl w:ilvl="8">
       <w:start w:val="1"/>
@@ -945,6 +1052,7 @@
         </w:tabs>
         <w:ind w:start="3600" w:hanging="360"/>
       </w:pPr>
+      <w:rPr/>
     </w:lvl>
   </w:abstractNum>
   <w:abstractNum w:abstractNumId="3">
@@ -974,6 +1082,7 @@
         </w:tabs>
         <w:ind w:start="1080" w:hanging="360"/>
       </w:pPr>
+      <w:rPr/>
     </w:lvl>
     <w:lvl w:ilvl="2">
       <w:start w:val="1"/>
@@ -986,6 +1095,7 @@
         </w:tabs>
         <w:ind w:start="1440" w:hanging="360"/>
       </w:pPr>
+      <w:rPr/>
     </w:lvl>
     <w:lvl w:ilvl="3">
       <w:start w:val="1"/>
@@ -998,6 +1108,7 @@
         </w:tabs>
         <w:ind w:start="1800" w:hanging="360"/>
       </w:pPr>
+      <w:rPr/>
     </w:lvl>
     <w:lvl w:ilvl="4">
       <w:start w:val="1"/>
@@ -1010,6 +1121,7 @@
         </w:tabs>
         <w:ind w:start="2160" w:hanging="360"/>
       </w:pPr>
+      <w:rPr/>
     </w:lvl>
     <w:lvl w:ilvl="5">
       <w:start w:val="1"/>
@@ -1022,6 +1134,7 @@
         </w:tabs>
         <w:ind w:start="2520" w:hanging="360"/>
       </w:pPr>
+      <w:rPr/>
     </w:lvl>
     <w:lvl w:ilvl="6">
       <w:start w:val="1"/>
@@ -1034,6 +1147,7 @@
         </w:tabs>
         <w:ind w:start="2880" w:hanging="360"/>
       </w:pPr>
+      <w:rPr/>
     </w:lvl>
     <w:lvl w:ilvl="7">
       <w:start w:val="1"/>
@@ -1046,6 +1160,7 @@
         </w:tabs>
         <w:ind w:start="3240" w:hanging="360"/>
       </w:pPr>
+      <w:rPr/>
     </w:lvl>
     <w:lvl w:ilvl="8">
       <w:start w:val="1"/>
@@ -1058,6 +1173,7 @@
         </w:tabs>
         <w:ind w:start="3600" w:hanging="360"/>
       </w:pPr>
+      <w:rPr/>
     </w:lvl>
   </w:abstractNum>
   <w:abstractNum w:abstractNumId="4">
@@ -1737,6 +1853,13 @@
     <w:qFormat/>
     <w:rPr>
       <w:rFonts w:ascii="OpenSymbol" w:hAnsi="OpenSymbol" w:eastAsia="OpenSymbol" w:cs="OpenSymbol"/>
+    </w:rPr>
+  </w:style>
+  <w:style w:type="character" w:styleId="Hyperlink">
+    <w:name w:val="Hyperlink"/>
+    <w:rPr>
+      <w:color w:val="000080"/>
+      <w:u w:val="single"/>
     </w:rPr>
   </w:style>
   <w:style w:type="paragraph" w:styleId="Heading">
@@ -1795,6 +1918,29 @@
     </w:pPr>
     <w:rPr>
       <w:rFonts w:cs="FreeSans"/>
+    </w:rPr>
+  </w:style>
+  <w:style w:type="paragraph" w:styleId="TableContents">
+    <w:name w:val="Table Contents"/>
+    <w:basedOn w:val="Normal"/>
+    <w:qFormat/>
+    <w:pPr>
+      <w:widowControl w:val="false"/>
+      <w:suppressLineNumbers/>
+    </w:pPr>
+    <w:rPr/>
+  </w:style>
+  <w:style w:type="paragraph" w:styleId="TableHeading">
+    <w:name w:val="Table Heading"/>
+    <w:basedOn w:val="TableContents"/>
+    <w:qFormat/>
+    <w:pPr>
+      <w:suppressLineNumbers/>
+      <w:jc w:val="center"/>
+    </w:pPr>
+    <w:rPr>
+      <w:b/>
+      <w:bCs/>
     </w:rPr>
   </w:style>
 </w:styles>

</xml_diff>